<commit_message>
fixed some bugs in cs
</commit_message>
<xml_diff>
--- a/3.2.docx
+++ b/3.2.docx
@@ -222,20 +222,8 @@
           <w:szCs w:val="28"/>
           <w:lang w:val="ru-RU"/>
         </w:rPr>
-        <w:t xml:space="preserve">овшан </w:t>
-      </w:r>
-      <w:proofErr w:type="spellStart"/>
-      <w:r>
-        <w:rPr>
-          <w:rFonts w:ascii="Times New Roman" w:hAnsi="Times New Roman" w:cs="Times New Roman"/>
-          <w:color w:val="000000" w:themeColor="text1"/>
-          <w:sz w:val="28"/>
-          <w:szCs w:val="28"/>
-          <w:lang w:val="ru-RU"/>
-        </w:rPr>
-        <w:t>оглы</w:t>
-      </w:r>
-      <w:proofErr w:type="spellEnd"/>
+        <w:t>овшан оглы</w:t>
+      </w:r>
     </w:p>
     <w:p>
       <w:pPr>
@@ -523,7 +511,6 @@
         </w:rPr>
         <w:tab/>
       </w:r>
-      <w:proofErr w:type="spellStart"/>
       <w:r>
         <w:rPr>
           <w:rFonts w:ascii="Times New Roman" w:hAnsi="Times New Roman" w:cs="Times New Roman"/>
@@ -535,7 +522,6 @@
         </w:rPr>
         <w:t>доц</w:t>
       </w:r>
-      <w:proofErr w:type="spellEnd"/>
       <w:r>
         <w:rPr>
           <w:rFonts w:ascii="Times New Roman" w:hAnsi="Times New Roman" w:cs="Times New Roman"/>
@@ -911,31 +897,19 @@
         <w:rPr>
           <w:lang w:val="ru-RU"/>
         </w:rPr>
-        <w:t xml:space="preserve">Начнем с описания модели(класса), характеризующего строку в наборе. Она состоит их следующих полей: год, регион, тип топлива, цена, количество. Количество, при этом, ограничили 100 снизу и 3000 сверху, а цену – 2000 и </w:t>
-      </w:r>
-      <w:r>
-        <w:rPr>
-          <w:lang w:val="ru-RU"/>
-        </w:rPr>
-        <w:t>2</w:t>
-      </w:r>
-      <w:r>
-        <w:rPr>
-          <w:lang w:val="ru-RU"/>
-        </w:rPr>
-        <w:t>0000</w:t>
-      </w:r>
-      <w:r>
-        <w:rPr>
-          <w:lang w:val="ru-RU"/>
-        </w:rPr>
-        <w:t>, помноженных на количество,</w:t>
-      </w:r>
-      <w:r>
-        <w:rPr>
-          <w:lang w:val="ru-RU"/>
-        </w:rPr>
-        <w:t xml:space="preserve"> соответственно (рис</w:t>
+        <w:t>Начнем с описания модели(класса), характеризующего строку в наборе. Она состоит их следующих полей: год, регион, тип топлива, цена, количество. Количество, при этом, ограничили 100 снизу и 3000 сверху</w:t>
+      </w:r>
+      <w:r>
+        <w:rPr>
+          <w:lang w:val="ru-RU"/>
+        </w:rPr>
+        <w:t xml:space="preserve"> (</w:t>
+      </w:r>
+      <w:r>
+        <w:rPr>
+          <w:lang w:val="ru-RU"/>
+        </w:rPr>
+        <w:t>рис</w:t>
       </w:r>
       <w:r>
         <w:rPr>
@@ -969,10 +943,10 @@
           <w:lang w:val="ru-RU"/>
         </w:rPr>
         <w:drawing>
-          <wp:inline distT="0" distB="0" distL="0" distR="0" wp14:anchorId="15513690" wp14:editId="79A1158E">
-            <wp:extent cx="5438775" cy="3761105"/>
-            <wp:effectExtent l="0" t="0" r="9525" b="0"/>
-            <wp:docPr id="869469144" name="Рисунок 6"/>
+          <wp:inline distT="0" distB="0" distL="0" distR="0" wp14:anchorId="6998E1C3" wp14:editId="0B16CFEB">
+            <wp:extent cx="4262120" cy="3657600"/>
+            <wp:effectExtent l="0" t="0" r="5080" b="0"/>
+            <wp:docPr id="25731794" name="Рисунок 1"/>
             <wp:cNvGraphicFramePr>
               <a:graphicFrameLocks xmlns:a="http://schemas.openxmlformats.org/drawingml/2006/main" noChangeAspect="1"/>
             </wp:cNvGraphicFramePr>
@@ -980,7 +954,7 @@
               <a:graphicData uri="http://schemas.openxmlformats.org/drawingml/2006/picture">
                 <pic:pic xmlns:pic="http://schemas.openxmlformats.org/drawingml/2006/picture">
                   <pic:nvPicPr>
-                    <pic:cNvPr id="0" name="Picture 6"/>
+                    <pic:cNvPr id="0" name="Picture 1"/>
                     <pic:cNvPicPr>
                       <a:picLocks noChangeAspect="1" noChangeArrowheads="1"/>
                     </pic:cNvPicPr>
@@ -1001,7 +975,7 @@
                   <pic:spPr bwMode="auto">
                     <a:xfrm>
                       <a:off x="0" y="0"/>
-                      <a:ext cx="5438775" cy="3761105"/>
+                      <a:ext cx="4262120" cy="3657600"/>
                     </a:xfrm>
                     <a:prstGeom prst="rect">
                       <a:avLst/>
@@ -1075,7 +1049,10 @@
         <w:t xml:space="preserve">метод </w:t>
       </w:r>
       <w:r>
-        <w:t>GetRandomRecord</w:t>
+        <w:t>G</w:t>
+      </w:r>
+      <w:r>
+        <w:t>enerateData</w:t>
       </w:r>
       <w:r>
         <w:rPr>
@@ -1099,13 +1076,10 @@
         <w:rPr>
           <w:lang w:val="ru-RU"/>
         </w:rPr>
-        <w:t xml:space="preserve"> </w:t>
-      </w:r>
-      <w:r>
-        <w:rPr>
-          <w:lang w:val="ru-RU"/>
-        </w:rPr>
-        <w:t>возвращает случайную тройку (год, регион, тип топлива). Причем</w:t>
+        <w:t xml:space="preserve"> создает по одной записи для каждой возможной комбинации типа год\регион\тип топлива, затем, на основании этих записей, создается и заполняется файл </w:t>
+      </w:r>
+      <w:r>
+        <w:t>excel</w:t>
       </w:r>
       <w:r>
         <w:rPr>
@@ -1117,7 +1091,16 @@
         <w:rPr>
           <w:lang w:val="ru-RU"/>
         </w:rPr>
-        <w:t>списки возможных вариантов каждого поля из данной тройки, задаются заранее в конструкторе генератора.</w:t>
+        <w:t xml:space="preserve">посредством </w:t>
+      </w:r>
+      <w:r>
+        <w:t>RecordsTable</w:t>
+      </w:r>
+      <w:r>
+        <w:rPr>
+          <w:lang w:val="ru-RU"/>
+        </w:rPr>
+        <w:t>.</w:t>
       </w:r>
     </w:p>
     <w:p>
@@ -1133,10 +1116,10 @@
         </w:rPr>
         <w:lastRenderedPageBreak/>
         <w:drawing>
-          <wp:inline distT="0" distB="0" distL="0" distR="0" wp14:anchorId="521A613B" wp14:editId="6F857EC1">
-            <wp:extent cx="6324600" cy="2867025"/>
-            <wp:effectExtent l="0" t="0" r="0" b="9525"/>
-            <wp:docPr id="1370165560" name="Рисунок 2"/>
+          <wp:inline distT="0" distB="0" distL="0" distR="0" wp14:anchorId="29C89E15" wp14:editId="630EE2EB">
+            <wp:extent cx="6321425" cy="3474720"/>
+            <wp:effectExtent l="0" t="0" r="3175" b="0"/>
+            <wp:docPr id="695307846" name="Рисунок 2"/>
             <wp:cNvGraphicFramePr>
               <a:graphicFrameLocks xmlns:a="http://schemas.openxmlformats.org/drawingml/2006/main" noChangeAspect="1"/>
             </wp:cNvGraphicFramePr>
@@ -1165,7 +1148,7 @@
                   <pic:spPr bwMode="auto">
                     <a:xfrm>
                       <a:off x="0" y="0"/>
-                      <a:ext cx="6324600" cy="2867025"/>
+                      <a:ext cx="6321425" cy="3474720"/>
                     </a:xfrm>
                     <a:prstGeom prst="rect">
                       <a:avLst/>
@@ -1211,31 +1194,7 @@
         <w:rPr>
           <w:lang w:val="ru-RU"/>
         </w:rPr>
-        <w:t xml:space="preserve">Генератор </w:t>
-      </w:r>
-      <w:r>
-        <w:rPr>
-          <w:lang w:val="ru-RU"/>
-        </w:rPr>
-        <w:t>запис</w:t>
-      </w:r>
-      <w:r>
-        <w:rPr>
-          <w:lang w:val="ru-RU"/>
-        </w:rPr>
-        <w:t>ей</w:t>
-      </w:r>
-      <w:r>
-        <w:rPr>
-          <w:lang w:val="ru-RU"/>
-        </w:rPr>
-        <w:t xml:space="preserve"> набор</w:t>
-      </w:r>
-      <w:r>
-        <w:rPr>
-          <w:lang w:val="ru-RU"/>
-        </w:rPr>
-        <w:t>а</w:t>
+        <w:t>Генератор записей набора</w:t>
       </w:r>
       <w:r>
         <w:rPr>
@@ -1245,6 +1204,11 @@
       </w:r>
     </w:p>
     <w:p>
+      <w:pPr>
+        <w:rPr>
+          <w:lang w:val="ru-RU"/>
+        </w:rPr>
+      </w:pPr>
       <w:r>
         <w:rPr>
           <w:lang w:val="ru-RU"/>
@@ -1255,7 +1219,25 @@
         <w:rPr>
           <w:lang w:val="ru-RU"/>
         </w:rPr>
-        <w:t xml:space="preserve"> (рисунок 3.6). </w:t>
+        <w:t xml:space="preserve"> </w:t>
+      </w:r>
+      <w:r>
+        <w:rPr>
+          <w:lang w:val="ru-RU"/>
+        </w:rPr>
+        <w:t>RecordsTable</w:t>
+      </w:r>
+      <w:r>
+        <w:rPr>
+          <w:lang w:val="ru-RU"/>
+        </w:rPr>
+        <w:t xml:space="preserve"> </w:t>
+      </w:r>
+      <w:r>
+        <w:rPr>
+          <w:lang w:val="ru-RU"/>
+        </w:rPr>
+        <w:t xml:space="preserve">(рисунок 3.6). </w:t>
       </w:r>
       <w:r>
         <w:rPr>
@@ -1337,10 +1319,10 @@
           <w:lang w:val="ru-RU"/>
         </w:rPr>
         <w:drawing>
-          <wp:inline distT="0" distB="0" distL="0" distR="0" wp14:anchorId="75672DC6" wp14:editId="7512BC2F">
-            <wp:extent cx="4296316" cy="3546282"/>
-            <wp:effectExtent l="0" t="0" r="9525" b="0"/>
-            <wp:docPr id="774301936" name="Рисунок 3"/>
+          <wp:inline distT="0" distB="0" distL="0" distR="0" wp14:anchorId="182BDA66" wp14:editId="69D1AAA4">
+            <wp:extent cx="4680480" cy="3633746"/>
+            <wp:effectExtent l="0" t="0" r="6350" b="5080"/>
+            <wp:docPr id="48078033" name="Рисунок 3"/>
             <wp:cNvGraphicFramePr>
               <a:graphicFrameLocks xmlns:a="http://schemas.openxmlformats.org/drawingml/2006/main" noChangeAspect="1"/>
             </wp:cNvGraphicFramePr>
@@ -1369,7 +1351,7 @@
                   <pic:spPr bwMode="auto">
                     <a:xfrm>
                       <a:off x="0" y="0"/>
-                      <a:ext cx="4348537" cy="3589386"/>
+                      <a:ext cx="4746403" cy="3684926"/>
                     </a:xfrm>
                     <a:prstGeom prst="rect">
                       <a:avLst/>
@@ -1415,19 +1397,7 @@
         <w:rPr>
           <w:lang w:val="ru-RU"/>
         </w:rPr>
-        <w:t>Модель</w:t>
-      </w:r>
-      <w:r>
-        <w:rPr>
-          <w:lang w:val="ru-RU"/>
-        </w:rPr>
-        <w:t xml:space="preserve"> набора</w:t>
-      </w:r>
-      <w:r>
-        <w:rPr>
-          <w:lang w:val="ru-RU"/>
-        </w:rPr>
-        <w:t xml:space="preserve"> записей</w:t>
+        <w:t>Модель набора записей</w:t>
       </w:r>
       <w:r>
         <w:rPr>
@@ -1456,12 +1426,11 @@
           <w:noProof/>
           <w:lang w:val="ru-RU"/>
         </w:rPr>
-        <w:lastRenderedPageBreak/>
         <w:drawing>
-          <wp:inline distT="0" distB="0" distL="0" distR="0" wp14:anchorId="73DD0145" wp14:editId="789C9149">
-            <wp:extent cx="4572000" cy="1733550"/>
-            <wp:effectExtent l="0" t="0" r="0" b="0"/>
-            <wp:docPr id="1950742717" name="Рисунок 4"/>
+          <wp:inline distT="0" distB="0" distL="0" distR="0" wp14:anchorId="0185CA8F" wp14:editId="6CD99A4C">
+            <wp:extent cx="3267710" cy="1073150"/>
+            <wp:effectExtent l="0" t="0" r="8890" b="0"/>
+            <wp:docPr id="1311624977" name="Рисунок 3"/>
             <wp:cNvGraphicFramePr>
               <a:graphicFrameLocks xmlns:a="http://schemas.openxmlformats.org/drawingml/2006/main" noChangeAspect="1"/>
             </wp:cNvGraphicFramePr>
@@ -1469,7 +1438,7 @@
               <a:graphicData uri="http://schemas.openxmlformats.org/drawingml/2006/picture">
                 <pic:pic xmlns:pic="http://schemas.openxmlformats.org/drawingml/2006/picture">
                   <pic:nvPicPr>
-                    <pic:cNvPr id="0" name="Picture 4"/>
+                    <pic:cNvPr id="0" name="Picture 3"/>
                     <pic:cNvPicPr>
                       <a:picLocks noChangeAspect="1" noChangeArrowheads="1"/>
                     </pic:cNvPicPr>
@@ -1490,7 +1459,7 @@
                   <pic:spPr bwMode="auto">
                     <a:xfrm>
                       <a:off x="0" y="0"/>
-                      <a:ext cx="4572000" cy="1733550"/>
+                      <a:ext cx="3267710" cy="1073150"/>
                     </a:xfrm>
                     <a:prstGeom prst="rect">
                       <a:avLst/>
@@ -1590,10 +1559,10 @@
           <w:lang w:val="ru-RU"/>
         </w:rPr>
         <w:drawing>
-          <wp:inline distT="0" distB="0" distL="0" distR="0" wp14:anchorId="5F0F6E1B" wp14:editId="30324D1B">
-            <wp:extent cx="3951605" cy="4556125"/>
-            <wp:effectExtent l="0" t="0" r="0" b="0"/>
-            <wp:docPr id="395500991" name="Рисунок 9"/>
+          <wp:inline distT="0" distB="0" distL="0" distR="0" wp14:anchorId="37E2DAFD" wp14:editId="20B16A5D">
+            <wp:extent cx="2488565" cy="2910205"/>
+            <wp:effectExtent l="0" t="0" r="6985" b="4445"/>
+            <wp:docPr id="846421076" name="Рисунок 4"/>
             <wp:cNvGraphicFramePr>
               <a:graphicFrameLocks xmlns:a="http://schemas.openxmlformats.org/drawingml/2006/main" noChangeAspect="1"/>
             </wp:cNvGraphicFramePr>
@@ -1601,7 +1570,7 @@
               <a:graphicData uri="http://schemas.openxmlformats.org/drawingml/2006/picture">
                 <pic:pic xmlns:pic="http://schemas.openxmlformats.org/drawingml/2006/picture">
                   <pic:nvPicPr>
-                    <pic:cNvPr id="0" name="Picture 9"/>
+                    <pic:cNvPr id="0" name="Picture 4"/>
                     <pic:cNvPicPr>
                       <a:picLocks noChangeAspect="1" noChangeArrowheads="1"/>
                     </pic:cNvPicPr>
@@ -1622,7 +1591,7 @@
                   <pic:spPr bwMode="auto">
                     <a:xfrm>
                       <a:off x="0" y="0"/>
-                      <a:ext cx="3951605" cy="4556125"/>
+                      <a:ext cx="2488565" cy="2910205"/>
                     </a:xfrm>
                     <a:prstGeom prst="rect">
                       <a:avLst/>
@@ -5020,6 +4989,7 @@
   <w:style w:type="character" w:default="1" w:styleId="a0">
     <w:name w:val="Default Paragraph Font"/>
     <w:uiPriority w:val="1"/>
+    <w:semiHidden/>
     <w:unhideWhenUsed/>
   </w:style>
   <w:style w:type="table" w:default="1" w:styleId="a1">

</xml_diff>

<commit_message>
After writing the second article
</commit_message>
<xml_diff>
--- a/3.2.docx
+++ b/3.2.docx
@@ -783,21 +783,6 @@
     </w:p>
     <w:p>
       <w:pPr>
-        <w:jc w:val="center"/>
-        <w:rPr>
-          <w:lang w:val="ru-RU"/>
-        </w:rPr>
-      </w:pPr>
-      <w:r>
-        <w:rPr>
-          <w:highlight w:val="yellow"/>
-          <w:lang w:val="ru-RU"/>
-        </w:rPr>
-        <w:t>Прогнозирование роста регистрации автомобилей</w:t>
-      </w:r>
-    </w:p>
-    <w:p>
-      <w:pPr>
         <w:rPr>
           <w:lang w:val="ru-RU"/>
         </w:rPr>
@@ -830,19 +815,13 @@
         <w:rPr>
           <w:lang w:val="ru-RU"/>
         </w:rPr>
-        <w:t>,</w:t>
-      </w:r>
-      <w:r>
-        <w:rPr>
-          <w:lang w:val="ru-RU"/>
-        </w:rPr>
-        <w:t xml:space="preserve"> цена</w:t>
-      </w:r>
-      <w:r>
-        <w:rPr>
-          <w:lang w:val="ru-RU"/>
-        </w:rPr>
-        <w:t xml:space="preserve"> и количество. </w:t>
+        <w:t xml:space="preserve"> </w:t>
+      </w:r>
+      <w:r>
+        <w:rPr>
+          <w:lang w:val="ru-RU"/>
+        </w:rPr>
+        <w:t xml:space="preserve">и количество. </w:t>
       </w:r>
       <w:r>
         <w:rPr>
@@ -897,7 +876,7 @@
         <w:rPr>
           <w:lang w:val="ru-RU"/>
         </w:rPr>
-        <w:t>Начнем с описания модели(класса), характеризующего строку в наборе. Она состоит их следующих полей: год, регион, тип топлива, цена, количество. Количество, при этом, ограничили 100 снизу и 3000 сверху</w:t>
+        <w:t>Начнем с описания модели(класса), характеризующего строку в наборе. Она состоит их следующих полей: год, регион, тип топлива,  количество. Количество, при этом, ограничили 100 снизу и 3000 сверху</w:t>
       </w:r>
       <w:r>
         <w:rPr>
@@ -1109,110 +1088,56 @@
           <w:lang w:val="ru-RU"/>
         </w:rPr>
       </w:pPr>
-      <w:r>
-        <w:rPr>
-          <w:noProof/>
+    </w:p>
+    <w:p>
+      <w:pPr>
+        <w:jc w:val="center"/>
+        <w:rPr>
+          <w:lang w:val="ru-RU"/>
+        </w:rPr>
+      </w:pPr>
+      <w:r>
+        <w:rPr>
+          <w:lang w:val="ru-RU"/>
+        </w:rPr>
+        <w:t>Рис.3.</w:t>
+      </w:r>
+      <w:r>
+        <w:rPr>
+          <w:lang w:val="ru-RU"/>
+        </w:rPr>
+        <w:t>5</w:t>
+      </w:r>
+      <w:r>
+        <w:rPr>
+          <w:lang w:val="ru-RU"/>
+        </w:rPr>
+        <w:t xml:space="preserve"> «</w:t>
+      </w:r>
+      <w:r>
+        <w:rPr>
+          <w:lang w:val="ru-RU"/>
+        </w:rPr>
+        <w:t>Генератор записей набора</w:t>
+      </w:r>
+      <w:r>
+        <w:rPr>
+          <w:lang w:val="ru-RU"/>
+        </w:rPr>
+        <w:t>»</w:t>
+      </w:r>
+    </w:p>
+    <w:p>
+      <w:pPr>
+        <w:rPr>
+          <w:lang w:val="ru-RU"/>
+        </w:rPr>
+      </w:pPr>
+      <w:r>
+        <w:rPr>
           <w:lang w:val="ru-RU"/>
         </w:rPr>
         <w:lastRenderedPageBreak/>
-        <w:drawing>
-          <wp:inline distT="0" distB="0" distL="0" distR="0" wp14:anchorId="29C89E15" wp14:editId="630EE2EB">
-            <wp:extent cx="6321425" cy="3474720"/>
-            <wp:effectExtent l="0" t="0" r="3175" b="0"/>
-            <wp:docPr id="695307846" name="Рисунок 2"/>
-            <wp:cNvGraphicFramePr>
-              <a:graphicFrameLocks xmlns:a="http://schemas.openxmlformats.org/drawingml/2006/main" noChangeAspect="1"/>
-            </wp:cNvGraphicFramePr>
-            <a:graphic xmlns:a="http://schemas.openxmlformats.org/drawingml/2006/main">
-              <a:graphicData uri="http://schemas.openxmlformats.org/drawingml/2006/picture">
-                <pic:pic xmlns:pic="http://schemas.openxmlformats.org/drawingml/2006/picture">
-                  <pic:nvPicPr>
-                    <pic:cNvPr id="0" name="Picture 2"/>
-                    <pic:cNvPicPr>
-                      <a:picLocks noChangeAspect="1" noChangeArrowheads="1"/>
-                    </pic:cNvPicPr>
-                  </pic:nvPicPr>
-                  <pic:blipFill>
-                    <a:blip r:embed="rId10">
-                      <a:extLst>
-                        <a:ext uri="{28A0092B-C50C-407E-A947-70E740481C1C}">
-                          <a14:useLocalDpi xmlns:a14="http://schemas.microsoft.com/office/drawing/2010/main" val="0"/>
-                        </a:ext>
-                      </a:extLst>
-                    </a:blip>
-                    <a:srcRect/>
-                    <a:stretch>
-                      <a:fillRect/>
-                    </a:stretch>
-                  </pic:blipFill>
-                  <pic:spPr bwMode="auto">
-                    <a:xfrm>
-                      <a:off x="0" y="0"/>
-                      <a:ext cx="6321425" cy="3474720"/>
-                    </a:xfrm>
-                    <a:prstGeom prst="rect">
-                      <a:avLst/>
-                    </a:prstGeom>
-                    <a:noFill/>
-                    <a:ln>
-                      <a:noFill/>
-                    </a:ln>
-                  </pic:spPr>
-                </pic:pic>
-              </a:graphicData>
-            </a:graphic>
-          </wp:inline>
-        </w:drawing>
-      </w:r>
-    </w:p>
-    <w:p>
-      <w:pPr>
-        <w:jc w:val="center"/>
-        <w:rPr>
-          <w:lang w:val="ru-RU"/>
-        </w:rPr>
-      </w:pPr>
-      <w:r>
-        <w:rPr>
-          <w:lang w:val="ru-RU"/>
-        </w:rPr>
-        <w:t>Рис.3.</w:t>
-      </w:r>
-      <w:r>
-        <w:rPr>
-          <w:lang w:val="ru-RU"/>
-        </w:rPr>
-        <w:t>5</w:t>
-      </w:r>
-      <w:r>
-        <w:rPr>
-          <w:lang w:val="ru-RU"/>
-        </w:rPr>
-        <w:t xml:space="preserve"> «</w:t>
-      </w:r>
-      <w:r>
-        <w:rPr>
-          <w:lang w:val="ru-RU"/>
-        </w:rPr>
-        <w:t>Генератор записей набора</w:t>
-      </w:r>
-      <w:r>
-        <w:rPr>
-          <w:lang w:val="ru-RU"/>
-        </w:rPr>
-        <w:t>»</w:t>
-      </w:r>
-    </w:p>
-    <w:p>
-      <w:pPr>
-        <w:rPr>
-          <w:lang w:val="ru-RU"/>
-        </w:rPr>
-      </w:pPr>
-      <w:r>
-        <w:rPr>
-          <w:lang w:val="ru-RU"/>
-        </w:rPr>
         <w:t>Остается только класс самого набора данных</w:t>
       </w:r>
       <w:r>
@@ -1336,7 +1261,7 @@
                     </pic:cNvPicPr>
                   </pic:nvPicPr>
                   <pic:blipFill>
-                    <a:blip r:embed="rId11">
+                    <a:blip r:embed="rId10">
                       <a:extLst>
                         <a:ext uri="{28A0092B-C50C-407E-A947-70E740481C1C}">
                           <a14:useLocalDpi xmlns:a14="http://schemas.microsoft.com/office/drawing/2010/main" val="0"/>
@@ -1421,15 +1346,31 @@
           <w:lang w:val="ru-RU"/>
         </w:rPr>
       </w:pPr>
+    </w:p>
+    <w:p>
+      <w:pPr>
+        <w:jc w:val="center"/>
+        <w:rPr>
+          <w:lang w:val="ru-RU"/>
+        </w:rPr>
+      </w:pPr>
+    </w:p>
+    <w:p>
+      <w:pPr>
+        <w:jc w:val="center"/>
+        <w:rPr>
+          <w:lang w:val="ru-RU"/>
+        </w:rPr>
+      </w:pPr>
       <w:r>
         <w:rPr>
           <w:noProof/>
           <w:lang w:val="ru-RU"/>
         </w:rPr>
         <w:drawing>
-          <wp:inline distT="0" distB="0" distL="0" distR="0" wp14:anchorId="0185CA8F" wp14:editId="6CD99A4C">
-            <wp:extent cx="3267710" cy="1073150"/>
-            <wp:effectExtent l="0" t="0" r="8890" b="0"/>
+          <wp:inline distT="0" distB="0" distL="0" distR="0" wp14:anchorId="0185CA8F" wp14:editId="47D77B61">
+            <wp:extent cx="3181446" cy="1124909"/>
+            <wp:effectExtent l="0" t="0" r="0" b="0"/>
             <wp:docPr id="1311624977" name="Рисунок 3"/>
             <wp:cNvGraphicFramePr>
               <a:graphicFrameLocks xmlns:a="http://schemas.openxmlformats.org/drawingml/2006/main" noChangeAspect="1"/>
@@ -1443,23 +1384,21 @@
                       <a:picLocks noChangeAspect="1" noChangeArrowheads="1"/>
                     </pic:cNvPicPr>
                   </pic:nvPicPr>
-                  <pic:blipFill>
-                    <a:blip r:embed="rId12">
+                  <pic:blipFill rotWithShape="1">
+                    <a:blip r:embed="rId11">
                       <a:extLst>
                         <a:ext uri="{28A0092B-C50C-407E-A947-70E740481C1C}">
                           <a14:useLocalDpi xmlns:a14="http://schemas.microsoft.com/office/drawing/2010/main" val="0"/>
                         </a:ext>
                       </a:extLst>
                     </a:blip>
-                    <a:srcRect/>
-                    <a:stretch>
-                      <a:fillRect/>
-                    </a:stretch>
+                    <a:srcRect l="2640" t="-4823" b="1"/>
+                    <a:stretch/>
                   </pic:blipFill>
                   <pic:spPr bwMode="auto">
                     <a:xfrm>
                       <a:off x="0" y="0"/>
-                      <a:ext cx="3267710" cy="1073150"/>
+                      <a:ext cx="3181446" cy="1124909"/>
                     </a:xfrm>
                     <a:prstGeom prst="rect">
                       <a:avLst/>
@@ -1468,6 +1407,11 @@
                     <a:ln>
                       <a:noFill/>
                     </a:ln>
+                    <a:extLst>
+                      <a:ext uri="{53640926-AAD7-44D8-BBD7-CCE9431645EC}">
+                        <a14:shadowObscured xmlns:a14="http://schemas.microsoft.com/office/drawing/2010/main"/>
+                      </a:ext>
+                    </a:extLst>
                   </pic:spPr>
                 </pic:pic>
               </a:graphicData>
@@ -1531,14 +1475,55 @@
     </w:p>
     <w:p>
       <w:pPr>
-        <w:rPr>
-          <w:lang w:val="ru-RU"/>
-        </w:rPr>
-      </w:pPr>
-      <w:r>
-        <w:rPr>
-          <w:lang w:val="ru-RU"/>
-        </w:rPr>
+        <w:jc w:val="center"/>
+        <w:rPr>
+          <w:lang w:val="ru-RU"/>
+        </w:rPr>
+      </w:pPr>
+    </w:p>
+    <w:p>
+      <w:pPr>
+        <w:jc w:val="center"/>
+        <w:rPr>
+          <w:lang w:val="ru-RU"/>
+        </w:rPr>
+      </w:pPr>
+    </w:p>
+    <w:p>
+      <w:pPr>
+        <w:jc w:val="center"/>
+        <w:rPr>
+          <w:lang w:val="ru-RU"/>
+        </w:rPr>
+      </w:pPr>
+    </w:p>
+    <w:p>
+      <w:pPr>
+        <w:jc w:val="center"/>
+        <w:rPr>
+          <w:lang w:val="ru-RU"/>
+        </w:rPr>
+      </w:pPr>
+    </w:p>
+    <w:p>
+      <w:pPr>
+        <w:jc w:val="center"/>
+        <w:rPr>
+          <w:lang w:val="ru-RU"/>
+        </w:rPr>
+      </w:pPr>
+    </w:p>
+    <w:p>
+      <w:pPr>
+        <w:rPr>
+          <w:lang w:val="ru-RU"/>
+        </w:rPr>
+      </w:pPr>
+      <w:r>
+        <w:rPr>
+          <w:lang w:val="ru-RU"/>
+        </w:rPr>
+        <w:lastRenderedPageBreak/>
         <w:t>В результате работы генератора получаем таблицу следующего вида</w:t>
       </w:r>
     </w:p>
@@ -1576,7 +1561,7 @@
                     </pic:cNvPicPr>
                   </pic:nvPicPr>
                   <pic:blipFill>
-                    <a:blip r:embed="rId13">
+                    <a:blip r:embed="rId12">
                       <a:extLst>
                         <a:ext uri="{28A0092B-C50C-407E-A947-70E740481C1C}">
                           <a14:useLocalDpi xmlns:a14="http://schemas.microsoft.com/office/drawing/2010/main" val="0"/>
@@ -1652,11 +1637,214 @@
           <w:lang w:val="ru-RU"/>
         </w:rPr>
       </w:pPr>
+      <w:r>
+        <w:rPr>
+          <w:lang w:val="ru-RU"/>
+        </w:rPr>
+        <w:t>Генератор сгенерирует таблицу из 240 (6 лет * 10 регионов * 4 вида топлива) строк.</w:t>
+      </w:r>
+    </w:p>
+    <w:p>
+      <w:pPr>
+        <w:rPr>
+          <w:lang w:val="ru-RU"/>
+        </w:rPr>
+      </w:pPr>
+      <w:r>
+        <w:rPr>
+          <w:lang w:val="ru-RU"/>
+        </w:rPr>
+        <w:t>Перейдем непосредственно к построению нейронной сети для про</w:t>
+      </w:r>
+      <w:r>
+        <w:rPr>
+          <w:lang w:val="ru-RU"/>
+        </w:rPr>
+        <w:t xml:space="preserve">гнозирования на основании сгенерированных данных. Будем пользоваться инструментом </w:t>
+      </w:r>
+      <w:r>
+        <w:t>NNTool</w:t>
+      </w:r>
+      <w:r>
+        <w:rPr>
+          <w:lang w:val="ru-RU"/>
+        </w:rPr>
+        <w:t>(</w:t>
+      </w:r>
+      <w:r>
+        <w:t>Neural</w:t>
+      </w:r>
+      <w:r>
+        <w:rPr>
+          <w:lang w:val="ru-RU"/>
+        </w:rPr>
+        <w:t xml:space="preserve"> </w:t>
+      </w:r>
+      <w:r>
+        <w:t>Network</w:t>
+      </w:r>
+      <w:r>
+        <w:rPr>
+          <w:lang w:val="ru-RU"/>
+        </w:rPr>
+        <w:t xml:space="preserve"> </w:t>
+      </w:r>
+      <w:r>
+        <w:t>Tool</w:t>
+      </w:r>
+      <w:r>
+        <w:rPr>
+          <w:lang w:val="ru-RU"/>
+        </w:rPr>
+        <w:t xml:space="preserve">) </w:t>
+      </w:r>
+      <w:r>
+        <w:rPr>
+          <w:lang w:val="ru-RU"/>
+        </w:rPr>
+        <w:t xml:space="preserve">для </w:t>
+      </w:r>
+      <w:r>
+        <w:t>Matlab</w:t>
+      </w:r>
+      <w:r>
+        <w:rPr>
+          <w:lang w:val="ru-RU"/>
+        </w:rPr>
+        <w:t>.</w:t>
+      </w:r>
+    </w:p>
+    <w:p>
+      <w:pPr>
+        <w:rPr>
+          <w:lang w:val="ru-RU"/>
+        </w:rPr>
+      </w:pPr>
+      <w:r>
+        <w:rPr>
+          <w:lang w:val="ru-RU"/>
+        </w:rPr>
+        <w:t xml:space="preserve">Для начала перенесем данные из </w:t>
+      </w:r>
+      <w:r>
+        <w:t>Excel</w:t>
+      </w:r>
+      <w:r>
+        <w:rPr>
+          <w:lang w:val="ru-RU"/>
+        </w:rPr>
+        <w:t xml:space="preserve"> </w:t>
+      </w:r>
+      <w:r>
+        <w:rPr>
+          <w:lang w:val="ru-RU"/>
+        </w:rPr>
+        <w:t xml:space="preserve">в </w:t>
+      </w:r>
+      <w:r>
+        <w:t>Matlab</w:t>
+      </w:r>
+      <w:r>
+        <w:rPr>
+          <w:lang w:val="ru-RU"/>
+        </w:rPr>
+        <w:t>:</w:t>
+      </w:r>
+    </w:p>
+    <w:p>
+      <w:pPr>
+        <w:jc w:val="center"/>
+        <w:rPr>
+          <w:lang w:val="ru-RU"/>
+        </w:rPr>
+      </w:pPr>
+      <w:r>
+        <w:rPr>
+          <w:lang w:val="ru-RU"/>
+        </w:rPr>
+        <w:br/>
+      </w:r>
+      <w:r>
+        <w:rPr>
+          <w:noProof/>
+          <w:lang w:val="ru-RU"/>
+        </w:rPr>
+        <w:drawing>
+          <wp:inline distT="0" distB="0" distL="0" distR="0" wp14:anchorId="2E3D9448" wp14:editId="3A21A8DA">
+            <wp:extent cx="4227195" cy="2648585"/>
+            <wp:effectExtent l="0" t="0" r="1905" b="0"/>
+            <wp:docPr id="1621159798" name="Рисунок 4"/>
+            <wp:cNvGraphicFramePr>
+              <a:graphicFrameLocks xmlns:a="http://schemas.openxmlformats.org/drawingml/2006/main" noChangeAspect="1"/>
+            </wp:cNvGraphicFramePr>
+            <a:graphic xmlns:a="http://schemas.openxmlformats.org/drawingml/2006/main">
+              <a:graphicData uri="http://schemas.openxmlformats.org/drawingml/2006/picture">
+                <pic:pic xmlns:pic="http://schemas.openxmlformats.org/drawingml/2006/picture">
+                  <pic:nvPicPr>
+                    <pic:cNvPr id="0" name="Picture 12"/>
+                    <pic:cNvPicPr>
+                      <a:picLocks noChangeAspect="1" noChangeArrowheads="1"/>
+                    </pic:cNvPicPr>
+                  </pic:nvPicPr>
+                  <pic:blipFill>
+                    <a:blip r:embed="rId13">
+                      <a:extLst>
+                        <a:ext uri="{28A0092B-C50C-407E-A947-70E740481C1C}">
+                          <a14:useLocalDpi xmlns:a14="http://schemas.microsoft.com/office/drawing/2010/main" val="0"/>
+                        </a:ext>
+                      </a:extLst>
+                    </a:blip>
+                    <a:srcRect/>
+                    <a:stretch>
+                      <a:fillRect/>
+                    </a:stretch>
+                  </pic:blipFill>
+                  <pic:spPr bwMode="auto">
+                    <a:xfrm>
+                      <a:off x="0" y="0"/>
+                      <a:ext cx="4227195" cy="2648585"/>
+                    </a:xfrm>
+                    <a:prstGeom prst="rect">
+                      <a:avLst/>
+                    </a:prstGeom>
+                    <a:noFill/>
+                    <a:ln>
+                      <a:noFill/>
+                    </a:ln>
+                  </pic:spPr>
+                </pic:pic>
+              </a:graphicData>
+            </a:graphic>
+          </wp:inline>
+        </w:drawing>
+      </w:r>
+    </w:p>
+    <w:p>
+      <w:pPr>
+        <w:rPr>
+          <w:lang w:val="ru-RU"/>
+        </w:rPr>
+      </w:pPr>
+      <w:r>
+        <w:rPr>
+          <w:lang w:val="ru-RU"/>
+        </w:rPr>
+        <w:t xml:space="preserve">В списке переменных появилась </w:t>
+      </w:r>
+      <w:r>
+        <w:t>data</w:t>
+      </w:r>
+      <w:r>
+        <w:rPr>
+          <w:lang w:val="ru-RU"/>
+        </w:rPr>
+        <w:t>.</w:t>
+      </w:r>
     </w:p>
     <w:p>
       <w:pPr>
         <w:spacing w:line="360" w:lineRule="auto"/>
-        <w:jc w:val="both"/>
+        <w:jc w:val="center"/>
         <w:rPr>
           <w:rFonts w:ascii="Times New Roman" w:hAnsi="Times New Roman" w:cs="Times New Roman"/>
           <w:b/>
@@ -1668,54 +1856,916 @@
           <w:lang w:val="ru-RU"/>
         </w:rPr>
       </w:pPr>
-    </w:p>
-    <w:p>
-      <w:pPr>
-        <w:spacing w:line="360" w:lineRule="auto"/>
-        <w:jc w:val="both"/>
+      <w:r>
         <w:rPr>
           <w:rFonts w:ascii="Times New Roman" w:hAnsi="Times New Roman" w:cs="Times New Roman"/>
           <w:b/>
           <w:bCs/>
           <w:caps/>
-          <w:color w:val="000000" w:themeColor="text1"/>
-          <w:sz w:val="28"/>
-          <w:szCs w:val="28"/>
-          <w:lang w:val="ru-RU"/>
-        </w:rPr>
-      </w:pPr>
-    </w:p>
-    <w:p>
-      <w:pPr>
-        <w:spacing w:line="360" w:lineRule="auto"/>
-        <w:jc w:val="both"/>
-        <w:rPr>
-          <w:rFonts w:ascii="Times New Roman" w:hAnsi="Times New Roman" w:cs="Times New Roman"/>
-          <w:b/>
-          <w:bCs/>
-          <w:caps/>
-          <w:color w:val="000000" w:themeColor="text1"/>
-          <w:sz w:val="28"/>
-          <w:szCs w:val="28"/>
-          <w:lang w:val="ru-RU"/>
-        </w:rPr>
-      </w:pPr>
-    </w:p>
-    <w:p>
-      <w:pPr>
-        <w:spacing w:line="360" w:lineRule="auto"/>
+          <w:noProof/>
+          <w:color w:val="000000" w:themeColor="text1"/>
+          <w:sz w:val="28"/>
+          <w:szCs w:val="28"/>
+          <w:lang w:val="ru-RU"/>
+        </w:rPr>
+        <w:drawing>
+          <wp:inline distT="0" distB="0" distL="0" distR="0" wp14:anchorId="7B1503F9" wp14:editId="46472EE6">
+            <wp:extent cx="2466975" cy="491490"/>
+            <wp:effectExtent l="0" t="0" r="9525" b="3810"/>
+            <wp:docPr id="1039756675" name="Рисунок 6"/>
+            <wp:cNvGraphicFramePr>
+              <a:graphicFrameLocks xmlns:a="http://schemas.openxmlformats.org/drawingml/2006/main" noChangeAspect="1"/>
+            </wp:cNvGraphicFramePr>
+            <a:graphic xmlns:a="http://schemas.openxmlformats.org/drawingml/2006/main">
+              <a:graphicData uri="http://schemas.openxmlformats.org/drawingml/2006/picture">
+                <pic:pic xmlns:pic="http://schemas.openxmlformats.org/drawingml/2006/picture">
+                  <pic:nvPicPr>
+                    <pic:cNvPr id="0" name="Picture 14"/>
+                    <pic:cNvPicPr>
+                      <a:picLocks noChangeAspect="1" noChangeArrowheads="1"/>
+                    </pic:cNvPicPr>
+                  </pic:nvPicPr>
+                  <pic:blipFill>
+                    <a:blip r:embed="rId14">
+                      <a:extLst>
+                        <a:ext uri="{28A0092B-C50C-407E-A947-70E740481C1C}">
+                          <a14:useLocalDpi xmlns:a14="http://schemas.microsoft.com/office/drawing/2010/main" val="0"/>
+                        </a:ext>
+                      </a:extLst>
+                    </a:blip>
+                    <a:srcRect/>
+                    <a:stretch>
+                      <a:fillRect/>
+                    </a:stretch>
+                  </pic:blipFill>
+                  <pic:spPr bwMode="auto">
+                    <a:xfrm>
+                      <a:off x="0" y="0"/>
+                      <a:ext cx="2466975" cy="491490"/>
+                    </a:xfrm>
+                    <a:prstGeom prst="rect">
+                      <a:avLst/>
+                    </a:prstGeom>
+                    <a:noFill/>
+                    <a:ln>
+                      <a:noFill/>
+                    </a:ln>
+                  </pic:spPr>
+                </pic:pic>
+              </a:graphicData>
+            </a:graphic>
+          </wp:inline>
+        </w:drawing>
+      </w:r>
+    </w:p>
+    <w:p>
+      <w:pPr>
+        <w:rPr>
+          <w:lang w:val="ru-RU"/>
+        </w:rPr>
+      </w:pPr>
+      <w:r>
+        <w:rPr>
+          <w:lang w:val="ru-RU"/>
+        </w:rPr>
+        <w:lastRenderedPageBreak/>
+        <w:t>П</w:t>
+      </w:r>
+      <w:r>
+        <w:rPr>
+          <w:lang w:val="ru-RU"/>
+        </w:rPr>
+        <w:t>реобразуем данные в вид, пригодный для использования нейросетью: требуется заменить записи в колонках «Регион» и «Тип топлива» на соответствующие уникальные числовые значения.</w:t>
+      </w:r>
+      <w:r>
+        <w:rPr>
+          <w:lang w:val="ru-RU"/>
+        </w:rPr>
+        <w:t xml:space="preserve"> </w:t>
+      </w:r>
+    </w:p>
+    <w:p>
+      <w:pPr>
+        <w:rPr>
+          <w:lang w:val="ru-RU"/>
+        </w:rPr>
+      </w:pPr>
+      <w:r>
+        <w:rPr>
+          <w:noProof/>
+          <w:lang w:val="ru-RU"/>
+        </w:rPr>
+        <w:drawing>
+          <wp:inline distT="0" distB="0" distL="0" distR="0" wp14:anchorId="01394CA5" wp14:editId="2BBB8CAB">
+            <wp:extent cx="6288405" cy="543560"/>
+            <wp:effectExtent l="0" t="0" r="0" b="8890"/>
+            <wp:docPr id="1965002627" name="Рисунок 7"/>
+            <wp:cNvGraphicFramePr>
+              <a:graphicFrameLocks xmlns:a="http://schemas.openxmlformats.org/drawingml/2006/main" noChangeAspect="1"/>
+            </wp:cNvGraphicFramePr>
+            <a:graphic xmlns:a="http://schemas.openxmlformats.org/drawingml/2006/main">
+              <a:graphicData uri="http://schemas.openxmlformats.org/drawingml/2006/picture">
+                <pic:pic xmlns:pic="http://schemas.openxmlformats.org/drawingml/2006/picture">
+                  <pic:nvPicPr>
+                    <pic:cNvPr id="0" name="Picture 15"/>
+                    <pic:cNvPicPr>
+                      <a:picLocks noChangeAspect="1" noChangeArrowheads="1"/>
+                    </pic:cNvPicPr>
+                  </pic:nvPicPr>
+                  <pic:blipFill>
+                    <a:blip r:embed="rId15">
+                      <a:extLst>
+                        <a:ext uri="{28A0092B-C50C-407E-A947-70E740481C1C}">
+                          <a14:useLocalDpi xmlns:a14="http://schemas.microsoft.com/office/drawing/2010/main" val="0"/>
+                        </a:ext>
+                      </a:extLst>
+                    </a:blip>
+                    <a:srcRect/>
+                    <a:stretch>
+                      <a:fillRect/>
+                    </a:stretch>
+                  </pic:blipFill>
+                  <pic:spPr bwMode="auto">
+                    <a:xfrm>
+                      <a:off x="0" y="0"/>
+                      <a:ext cx="6288405" cy="543560"/>
+                    </a:xfrm>
+                    <a:prstGeom prst="rect">
+                      <a:avLst/>
+                    </a:prstGeom>
+                    <a:noFill/>
+                    <a:ln>
+                      <a:noFill/>
+                    </a:ln>
+                  </pic:spPr>
+                </pic:pic>
+              </a:graphicData>
+            </a:graphic>
+          </wp:inline>
+        </w:drawing>
+      </w:r>
+    </w:p>
+    <w:p>
+      <w:pPr>
+        <w:rPr>
+          <w:lang w:val="ru-RU"/>
+        </w:rPr>
+      </w:pPr>
+      <w:r>
+        <w:rPr>
+          <w:lang w:val="ru-RU"/>
+        </w:rPr>
+        <w:t xml:space="preserve">Теперь данные имеют следующий формат: </w:t>
+      </w:r>
+    </w:p>
+    <w:p>
+      <w:pPr>
         <w:jc w:val="center"/>
         <w:rPr>
-          <w:rFonts w:ascii="Times New Roman" w:hAnsi="Times New Roman" w:cs="Times New Roman"/>
-          <w:b/>
-          <w:bCs/>
-          <w:caps/>
-          <w:color w:val="000000" w:themeColor="text1"/>
-          <w:sz w:val="28"/>
-          <w:szCs w:val="28"/>
-          <w:lang w:val="ru-RU"/>
-        </w:rPr>
-      </w:pPr>
+          <w:lang w:val="ru-RU"/>
+        </w:rPr>
+      </w:pPr>
+      <w:r>
+        <w:rPr>
+          <w:noProof/>
+          <w:lang w:val="ru-RU"/>
+        </w:rPr>
+        <w:drawing>
+          <wp:inline distT="0" distB="0" distL="0" distR="0" wp14:anchorId="7555D726" wp14:editId="67302391">
+            <wp:extent cx="6167755" cy="1561465"/>
+            <wp:effectExtent l="0" t="0" r="4445" b="635"/>
+            <wp:docPr id="864227900" name="Рисунок 8"/>
+            <wp:cNvGraphicFramePr>
+              <a:graphicFrameLocks xmlns:a="http://schemas.openxmlformats.org/drawingml/2006/main" noChangeAspect="1"/>
+            </wp:cNvGraphicFramePr>
+            <a:graphic xmlns:a="http://schemas.openxmlformats.org/drawingml/2006/main">
+              <a:graphicData uri="http://schemas.openxmlformats.org/drawingml/2006/picture">
+                <pic:pic xmlns:pic="http://schemas.openxmlformats.org/drawingml/2006/picture">
+                  <pic:nvPicPr>
+                    <pic:cNvPr id="0" name="Picture 16"/>
+                    <pic:cNvPicPr>
+                      <a:picLocks noChangeAspect="1" noChangeArrowheads="1"/>
+                    </pic:cNvPicPr>
+                  </pic:nvPicPr>
+                  <pic:blipFill>
+                    <a:blip r:embed="rId16">
+                      <a:extLst>
+                        <a:ext uri="{28A0092B-C50C-407E-A947-70E740481C1C}">
+                          <a14:useLocalDpi xmlns:a14="http://schemas.microsoft.com/office/drawing/2010/main" val="0"/>
+                        </a:ext>
+                      </a:extLst>
+                    </a:blip>
+                    <a:srcRect/>
+                    <a:stretch>
+                      <a:fillRect/>
+                    </a:stretch>
+                  </pic:blipFill>
+                  <pic:spPr bwMode="auto">
+                    <a:xfrm>
+                      <a:off x="0" y="0"/>
+                      <a:ext cx="6167755" cy="1561465"/>
+                    </a:xfrm>
+                    <a:prstGeom prst="rect">
+                      <a:avLst/>
+                    </a:prstGeom>
+                    <a:noFill/>
+                    <a:ln>
+                      <a:noFill/>
+                    </a:ln>
+                  </pic:spPr>
+                </pic:pic>
+              </a:graphicData>
+            </a:graphic>
+          </wp:inline>
+        </w:drawing>
+      </w:r>
+    </w:p>
+    <w:p>
+      <w:pPr>
+        <w:rPr>
+          <w:lang w:val="ru-RU"/>
+        </w:rPr>
+      </w:pPr>
+      <w:r>
+        <w:rPr>
+          <w:lang w:val="ru-RU"/>
+        </w:rPr>
+        <w:t>Извлекаем</w:t>
+      </w:r>
+      <w:r>
+        <w:rPr>
+          <w:lang w:val="ru-RU"/>
+        </w:rPr>
+        <w:t xml:space="preserve"> входны</w:t>
+      </w:r>
+      <w:r>
+        <w:rPr>
+          <w:lang w:val="ru-RU"/>
+        </w:rPr>
+        <w:t>е</w:t>
+      </w:r>
+      <w:r>
+        <w:rPr>
+          <w:lang w:val="ru-RU"/>
+        </w:rPr>
+        <w:t xml:space="preserve"> параметр</w:t>
+      </w:r>
+      <w:r>
+        <w:rPr>
+          <w:lang w:val="ru-RU"/>
+        </w:rPr>
+        <w:t>ы</w:t>
+      </w:r>
+      <w:r>
+        <w:rPr>
+          <w:lang w:val="ru-RU"/>
+        </w:rPr>
+        <w:t xml:space="preserve"> (год, регион, тип топлива)</w:t>
+      </w:r>
+      <w:r>
+        <w:rPr>
+          <w:lang w:val="ru-RU"/>
+        </w:rPr>
+        <w:t xml:space="preserve"> и преобразуем строковый тип данных в численный</w:t>
+      </w:r>
+    </w:p>
+    <w:p>
+      <w:pPr>
+        <w:jc w:val="center"/>
+        <w:rPr>
+          <w:lang w:val="ru-RU"/>
+        </w:rPr>
+      </w:pPr>
+      <w:r>
+        <w:rPr>
+          <w:noProof/>
+        </w:rPr>
+        <w:drawing>
+          <wp:inline distT="0" distB="0" distL="0" distR="0" wp14:anchorId="0EAF33EE" wp14:editId="5E52C6AF">
+            <wp:extent cx="2191385" cy="362585"/>
+            <wp:effectExtent l="0" t="0" r="0" b="0"/>
+            <wp:docPr id="1792252469" name="Рисунок 10"/>
+            <wp:cNvGraphicFramePr>
+              <a:graphicFrameLocks xmlns:a="http://schemas.openxmlformats.org/drawingml/2006/main" noChangeAspect="1"/>
+            </wp:cNvGraphicFramePr>
+            <a:graphic xmlns:a="http://schemas.openxmlformats.org/drawingml/2006/main">
+              <a:graphicData uri="http://schemas.openxmlformats.org/drawingml/2006/picture">
+                <pic:pic xmlns:pic="http://schemas.openxmlformats.org/drawingml/2006/picture">
+                  <pic:nvPicPr>
+                    <pic:cNvPr id="0" name="Picture 18"/>
+                    <pic:cNvPicPr>
+                      <a:picLocks noChangeAspect="1" noChangeArrowheads="1"/>
+                    </pic:cNvPicPr>
+                  </pic:nvPicPr>
+                  <pic:blipFill>
+                    <a:blip r:embed="rId17">
+                      <a:extLst>
+                        <a:ext uri="{28A0092B-C50C-407E-A947-70E740481C1C}">
+                          <a14:useLocalDpi xmlns:a14="http://schemas.microsoft.com/office/drawing/2010/main" val="0"/>
+                        </a:ext>
+                      </a:extLst>
+                    </a:blip>
+                    <a:srcRect/>
+                    <a:stretch>
+                      <a:fillRect/>
+                    </a:stretch>
+                  </pic:blipFill>
+                  <pic:spPr bwMode="auto">
+                    <a:xfrm>
+                      <a:off x="0" y="0"/>
+                      <a:ext cx="2191385" cy="362585"/>
+                    </a:xfrm>
+                    <a:prstGeom prst="rect">
+                      <a:avLst/>
+                    </a:prstGeom>
+                    <a:noFill/>
+                    <a:ln>
+                      <a:noFill/>
+                    </a:ln>
+                  </pic:spPr>
+                </pic:pic>
+              </a:graphicData>
+            </a:graphic>
+          </wp:inline>
+        </w:drawing>
+      </w:r>
+    </w:p>
+    <w:p>
+      <w:pPr>
+        <w:rPr>
+          <w:lang w:val="ru-RU"/>
+        </w:rPr>
+      </w:pPr>
+      <w:r>
+        <w:rPr>
+          <w:lang w:val="ru-RU"/>
+        </w:rPr>
+        <w:t>Извлекаем</w:t>
+      </w:r>
+      <w:r>
+        <w:rPr>
+          <w:lang w:val="ru-RU"/>
+        </w:rPr>
+        <w:t xml:space="preserve"> целев</w:t>
+      </w:r>
+      <w:r>
+        <w:rPr>
+          <w:lang w:val="ru-RU"/>
+        </w:rPr>
+        <w:t>ую</w:t>
+      </w:r>
+      <w:r>
+        <w:rPr>
+          <w:lang w:val="ru-RU"/>
+        </w:rPr>
+        <w:t xml:space="preserve"> переменн</w:t>
+      </w:r>
+      <w:r>
+        <w:rPr>
+          <w:lang w:val="ru-RU"/>
+        </w:rPr>
+        <w:t>ую</w:t>
+      </w:r>
+      <w:r>
+        <w:rPr>
+          <w:lang w:val="ru-RU"/>
+        </w:rPr>
+        <w:t xml:space="preserve"> (количество)</w:t>
+      </w:r>
+      <w:r>
+        <w:rPr>
+          <w:lang w:val="ru-RU"/>
+        </w:rPr>
+        <w:t xml:space="preserve"> </w:t>
+      </w:r>
+      <w:r>
+        <w:rPr>
+          <w:lang w:val="ru-RU"/>
+        </w:rPr>
+        <w:t>и преобразуем строковый тип данных в численный</w:t>
+      </w:r>
+    </w:p>
+    <w:p>
+      <w:pPr>
+        <w:jc w:val="center"/>
+        <w:rPr>
+          <w:lang w:val="ru-RU"/>
+        </w:rPr>
+      </w:pPr>
+      <w:r>
+        <w:rPr>
+          <w:noProof/>
+          <w:lang w:val="ru-RU"/>
+        </w:rPr>
+        <w:drawing>
+          <wp:inline distT="0" distB="0" distL="0" distR="0" wp14:anchorId="58DE0ED2" wp14:editId="64145BB1">
+            <wp:extent cx="2173605" cy="362585"/>
+            <wp:effectExtent l="0" t="0" r="0" b="0"/>
+            <wp:docPr id="791032621" name="Рисунок 12"/>
+            <wp:cNvGraphicFramePr>
+              <a:graphicFrameLocks xmlns:a="http://schemas.openxmlformats.org/drawingml/2006/main" noChangeAspect="1"/>
+            </wp:cNvGraphicFramePr>
+            <a:graphic xmlns:a="http://schemas.openxmlformats.org/drawingml/2006/main">
+              <a:graphicData uri="http://schemas.openxmlformats.org/drawingml/2006/picture">
+                <pic:pic xmlns:pic="http://schemas.openxmlformats.org/drawingml/2006/picture">
+                  <pic:nvPicPr>
+                    <pic:cNvPr id="0" name="Picture 20"/>
+                    <pic:cNvPicPr>
+                      <a:picLocks noChangeAspect="1" noChangeArrowheads="1"/>
+                    </pic:cNvPicPr>
+                  </pic:nvPicPr>
+                  <pic:blipFill>
+                    <a:blip r:embed="rId18">
+                      <a:extLst>
+                        <a:ext uri="{28A0092B-C50C-407E-A947-70E740481C1C}">
+                          <a14:useLocalDpi xmlns:a14="http://schemas.microsoft.com/office/drawing/2010/main" val="0"/>
+                        </a:ext>
+                      </a:extLst>
+                    </a:blip>
+                    <a:srcRect/>
+                    <a:stretch>
+                      <a:fillRect/>
+                    </a:stretch>
+                  </pic:blipFill>
+                  <pic:spPr bwMode="auto">
+                    <a:xfrm>
+                      <a:off x="0" y="0"/>
+                      <a:ext cx="2173605" cy="362585"/>
+                    </a:xfrm>
+                    <a:prstGeom prst="rect">
+                      <a:avLst/>
+                    </a:prstGeom>
+                    <a:noFill/>
+                    <a:ln>
+                      <a:noFill/>
+                    </a:ln>
+                  </pic:spPr>
+                </pic:pic>
+              </a:graphicData>
+            </a:graphic>
+          </wp:inline>
+        </w:drawing>
+      </w:r>
+    </w:p>
+    <w:p>
+      <w:pPr>
+        <w:rPr>
+          <w:lang w:val="ru-RU"/>
+        </w:rPr>
+      </w:pPr>
+      <w:r>
+        <w:rPr>
+          <w:lang w:val="ru-RU"/>
+        </w:rPr>
+        <w:t>Создаем входные данные, на которых</w:t>
+      </w:r>
+      <w:r>
+        <w:rPr>
+          <w:lang w:val="ru-RU"/>
+        </w:rPr>
+        <w:t xml:space="preserve"> после</w:t>
+      </w:r>
+      <w:r>
+        <w:rPr>
+          <w:lang w:val="ru-RU"/>
+        </w:rPr>
+        <w:t xml:space="preserve"> будем тестировать уже обученную</w:t>
+      </w:r>
+      <w:r>
+        <w:rPr>
+          <w:lang w:val="ru-RU"/>
+        </w:rPr>
+        <w:t>, к тому моменту,</w:t>
+      </w:r>
+      <w:r>
+        <w:rPr>
+          <w:lang w:val="ru-RU"/>
+        </w:rPr>
+        <w:t xml:space="preserve"> сеть.</w:t>
+      </w:r>
+    </w:p>
+    <w:p>
+      <w:pPr>
+        <w:jc w:val="center"/>
+        <w:rPr>
+          <w:lang w:val="ru-RU"/>
+        </w:rPr>
+      </w:pPr>
+      <w:r>
+        <w:rPr>
+          <w:noProof/>
+          <w:lang w:val="ru-RU"/>
+        </w:rPr>
+        <w:drawing>
+          <wp:inline distT="0" distB="0" distL="0" distR="0" wp14:anchorId="52FB6D80" wp14:editId="5CD00EAD">
+            <wp:extent cx="4140835" cy="2726055"/>
+            <wp:effectExtent l="0" t="0" r="0" b="0"/>
+            <wp:docPr id="727091392" name="Рисунок 14"/>
+            <wp:cNvGraphicFramePr>
+              <a:graphicFrameLocks xmlns:a="http://schemas.openxmlformats.org/drawingml/2006/main" noChangeAspect="1"/>
+            </wp:cNvGraphicFramePr>
+            <a:graphic xmlns:a="http://schemas.openxmlformats.org/drawingml/2006/main">
+              <a:graphicData uri="http://schemas.openxmlformats.org/drawingml/2006/picture">
+                <pic:pic xmlns:pic="http://schemas.openxmlformats.org/drawingml/2006/picture">
+                  <pic:nvPicPr>
+                    <pic:cNvPr id="0" name="Picture 22"/>
+                    <pic:cNvPicPr>
+                      <a:picLocks noChangeAspect="1" noChangeArrowheads="1"/>
+                    </pic:cNvPicPr>
+                  </pic:nvPicPr>
+                  <pic:blipFill>
+                    <a:blip r:embed="rId19">
+                      <a:extLst>
+                        <a:ext uri="{28A0092B-C50C-407E-A947-70E740481C1C}">
+                          <a14:useLocalDpi xmlns:a14="http://schemas.microsoft.com/office/drawing/2010/main" val="0"/>
+                        </a:ext>
+                      </a:extLst>
+                    </a:blip>
+                    <a:srcRect/>
+                    <a:stretch>
+                      <a:fillRect/>
+                    </a:stretch>
+                  </pic:blipFill>
+                  <pic:spPr bwMode="auto">
+                    <a:xfrm>
+                      <a:off x="0" y="0"/>
+                      <a:ext cx="4140835" cy="2726055"/>
+                    </a:xfrm>
+                    <a:prstGeom prst="rect">
+                      <a:avLst/>
+                    </a:prstGeom>
+                    <a:noFill/>
+                    <a:ln>
+                      <a:noFill/>
+                    </a:ln>
+                  </pic:spPr>
+                </pic:pic>
+              </a:graphicData>
+            </a:graphic>
+          </wp:inline>
+        </w:drawing>
+      </w:r>
+    </w:p>
+    <w:p>
+      <w:pPr>
+        <w:rPr>
+          <w:lang w:val="ru-RU"/>
+        </w:rPr>
+      </w:pPr>
+      <w:r>
+        <w:rPr>
+          <w:lang w:val="ru-RU"/>
+        </w:rPr>
+        <w:t>С</w:t>
+      </w:r>
+      <w:r>
+        <w:rPr>
+          <w:lang w:val="ru-RU"/>
+        </w:rPr>
+        <w:t xml:space="preserve"> </w:t>
+      </w:r>
+      <w:r>
+        <w:rPr>
+          <w:lang w:val="ru-RU"/>
+        </w:rPr>
+        <w:t>помощью</w:t>
+      </w:r>
+      <w:r>
+        <w:rPr>
+          <w:lang w:val="ru-RU"/>
+        </w:rPr>
+        <w:t xml:space="preserve"> </w:t>
+      </w:r>
+      <w:r>
+        <w:t>X</w:t>
+      </w:r>
+      <w:r>
+        <w:rPr>
+          <w:lang w:val="ru-RU"/>
+        </w:rPr>
+        <w:t>_</w:t>
+      </w:r>
+      <w:r>
+        <w:t>test</w:t>
+      </w:r>
+      <w:r>
+        <w:rPr>
+          <w:lang w:val="ru-RU"/>
+        </w:rPr>
+        <w:t xml:space="preserve"> = </w:t>
+      </w:r>
+      <w:r>
+        <w:t>str</w:t>
+      </w:r>
+      <w:r>
+        <w:rPr>
+          <w:lang w:val="ru-RU"/>
+        </w:rPr>
+        <w:t>2</w:t>
+      </w:r>
+      <w:r>
+        <w:t>double</w:t>
+      </w:r>
+      <w:r>
+        <w:rPr>
+          <w:lang w:val="ru-RU"/>
+        </w:rPr>
+        <w:t>(</w:t>
+      </w:r>
+      <w:r>
+        <w:t>X</w:t>
+      </w:r>
+      <w:r>
+        <w:rPr>
+          <w:lang w:val="ru-RU"/>
+        </w:rPr>
+        <w:t>_</w:t>
+      </w:r>
+      <w:r>
+        <w:t>test</w:t>
+      </w:r>
+      <w:r>
+        <w:rPr>
+          <w:lang w:val="ru-RU"/>
+        </w:rPr>
+        <w:t xml:space="preserve">) </w:t>
+      </w:r>
+      <w:r>
+        <w:rPr>
+          <w:lang w:val="ru-RU"/>
+        </w:rPr>
+        <w:t>приводим значения к численному виду.</w:t>
+      </w:r>
+    </w:p>
+    <w:p>
+      <w:pPr>
+        <w:rPr>
+          <w:lang w:val="ru-RU"/>
+        </w:rPr>
+      </w:pPr>
+      <w:r>
+        <w:rPr>
+          <w:noProof/>
+          <w:lang w:val="ru-RU"/>
+        </w:rPr>
+        <w:lastRenderedPageBreak/>
+        <w:t>Используя</w:t>
+      </w:r>
+      <w:r>
+        <w:rPr>
+          <w:noProof/>
+          <w:lang w:val="ru-RU"/>
+        </w:rPr>
+        <w:t xml:space="preserve"> команд</w:t>
+      </w:r>
+      <w:r>
+        <w:rPr>
+          <w:noProof/>
+          <w:lang w:val="ru-RU"/>
+        </w:rPr>
+        <w:t>у</w:t>
+      </w:r>
+      <w:r>
+        <w:rPr>
+          <w:noProof/>
+          <w:lang w:val="ru-RU"/>
+        </w:rPr>
+        <w:t xml:space="preserve"> nftool</w:t>
+      </w:r>
+      <w:r>
+        <w:rPr>
+          <w:noProof/>
+          <w:lang w:val="ru-RU"/>
+        </w:rPr>
+        <w:t xml:space="preserve"> </w:t>
+      </w:r>
+      <w:r>
+        <w:rPr>
+          <w:lang w:val="ru-RU"/>
+        </w:rPr>
+        <w:t xml:space="preserve">вызываем </w:t>
+      </w:r>
+      <w:r>
+        <w:t>UI</w:t>
+      </w:r>
+      <w:r>
+        <w:rPr>
+          <w:lang w:val="ru-RU"/>
+        </w:rPr>
+        <w:t xml:space="preserve"> </w:t>
+      </w:r>
+      <w:r>
+        <w:rPr>
+          <w:lang w:val="ru-RU"/>
+        </w:rPr>
+        <w:t xml:space="preserve">для работы с инструментом </w:t>
+      </w:r>
+      <w:r>
+        <w:t>Neural</w:t>
+      </w:r>
+      <w:r>
+        <w:rPr>
+          <w:lang w:val="ru-RU"/>
+        </w:rPr>
+        <w:t xml:space="preserve"> </w:t>
+      </w:r>
+      <w:r>
+        <w:rPr>
+          <w:lang w:val="ru-RU"/>
+        </w:rPr>
+        <w:t>Network Fitting</w:t>
+      </w:r>
+      <w:r>
+        <w:rPr>
+          <w:lang w:val="ru-RU"/>
+        </w:rPr>
+        <w:t xml:space="preserve">. Импортируем данные для тренировки сети: входные </w:t>
+      </w:r>
+      <w:r>
+        <w:t>X</w:t>
+      </w:r>
+      <w:r>
+        <w:rPr>
+          <w:lang w:val="ru-RU"/>
+        </w:rPr>
+        <w:t>_</w:t>
+      </w:r>
+      <w:r>
+        <w:t>train</w:t>
+      </w:r>
+      <w:r>
+        <w:rPr>
+          <w:lang w:val="ru-RU"/>
+        </w:rPr>
+        <w:t xml:space="preserve"> </w:t>
+      </w:r>
+      <w:r>
+        <w:rPr>
+          <w:lang w:val="ru-RU"/>
+        </w:rPr>
+        <w:t xml:space="preserve">и выходные </w:t>
+      </w:r>
+      <w:r>
+        <w:t>Y</w:t>
+      </w:r>
+      <w:r>
+        <w:rPr>
+          <w:lang w:val="ru-RU"/>
+        </w:rPr>
+        <w:t>_</w:t>
+      </w:r>
+      <w:r>
+        <w:rPr>
+          <w:lang w:val="ru-RU"/>
+        </w:rPr>
+        <w:t>train:</w:t>
+      </w:r>
+    </w:p>
+    <w:p>
+      <w:pPr>
+        <w:jc w:val="center"/>
+        <w:rPr>
+          <w:lang w:val="az-Latn-AZ"/>
+        </w:rPr>
+      </w:pPr>
+      <w:r>
+        <w:rPr>
+          <w:noProof/>
+          <w:lang w:val="ru-RU"/>
+        </w:rPr>
+        <w:drawing>
+          <wp:inline distT="0" distB="0" distL="0" distR="0" wp14:anchorId="0CD7B62F" wp14:editId="1D0B0B89">
+            <wp:extent cx="4744720" cy="2406650"/>
+            <wp:effectExtent l="0" t="0" r="0" b="0"/>
+            <wp:docPr id="163098845" name="Рисунок 18"/>
+            <wp:cNvGraphicFramePr>
+              <a:graphicFrameLocks xmlns:a="http://schemas.openxmlformats.org/drawingml/2006/main" noChangeAspect="1"/>
+            </wp:cNvGraphicFramePr>
+            <a:graphic xmlns:a="http://schemas.openxmlformats.org/drawingml/2006/main">
+              <a:graphicData uri="http://schemas.openxmlformats.org/drawingml/2006/picture">
+                <pic:pic xmlns:pic="http://schemas.openxmlformats.org/drawingml/2006/picture">
+                  <pic:nvPicPr>
+                    <pic:cNvPr id="0" name="Picture 26"/>
+                    <pic:cNvPicPr>
+                      <a:picLocks noChangeAspect="1" noChangeArrowheads="1"/>
+                    </pic:cNvPicPr>
+                  </pic:nvPicPr>
+                  <pic:blipFill>
+                    <a:blip r:embed="rId20">
+                      <a:extLst>
+                        <a:ext uri="{28A0092B-C50C-407E-A947-70E740481C1C}">
+                          <a14:useLocalDpi xmlns:a14="http://schemas.microsoft.com/office/drawing/2010/main" val="0"/>
+                        </a:ext>
+                      </a:extLst>
+                    </a:blip>
+                    <a:srcRect/>
+                    <a:stretch>
+                      <a:fillRect/>
+                    </a:stretch>
+                  </pic:blipFill>
+                  <pic:spPr bwMode="auto">
+                    <a:xfrm>
+                      <a:off x="0" y="0"/>
+                      <a:ext cx="4744720" cy="2406650"/>
+                    </a:xfrm>
+                    <a:prstGeom prst="rect">
+                      <a:avLst/>
+                    </a:prstGeom>
+                    <a:noFill/>
+                    <a:ln>
+                      <a:noFill/>
+                    </a:ln>
+                  </pic:spPr>
+                </pic:pic>
+              </a:graphicData>
+            </a:graphic>
+          </wp:inline>
+        </w:drawing>
+      </w:r>
+    </w:p>
+    <w:p>
+      <w:pPr>
+        <w:rPr>
+          <w:lang w:val="ru-RU"/>
+        </w:rPr>
+      </w:pPr>
+      <w:r>
+        <w:rPr>
+          <w:lang w:val="ru-RU"/>
+        </w:rPr>
+        <w:t>Получаем сеть следующей конфигурации:</w:t>
+      </w:r>
+      <w:r>
+        <w:rPr>
+          <w:lang w:val="ru-RU"/>
+        </w:rPr>
+        <w:br/>
+      </w:r>
+    </w:p>
+    <w:p>
+      <w:pPr>
+        <w:jc w:val="center"/>
+        <w:rPr>
+          <w:lang w:val="ru-RU"/>
+        </w:rPr>
+      </w:pPr>
+      <w:r>
+        <w:rPr>
+          <w:noProof/>
+          <w:lang w:val="ru-RU"/>
+        </w:rPr>
+        <w:drawing>
+          <wp:inline distT="0" distB="0" distL="0" distR="0" wp14:anchorId="2508351F" wp14:editId="1AA3D445">
+            <wp:extent cx="1344788" cy="4580279"/>
+            <wp:effectExtent l="0" t="0" r="8255" b="0"/>
+            <wp:docPr id="454416682" name="Рисунок 19"/>
+            <wp:cNvGraphicFramePr>
+              <a:graphicFrameLocks xmlns:a="http://schemas.openxmlformats.org/drawingml/2006/main" noChangeAspect="1"/>
+            </wp:cNvGraphicFramePr>
+            <a:graphic xmlns:a="http://schemas.openxmlformats.org/drawingml/2006/main">
+              <a:graphicData uri="http://schemas.openxmlformats.org/drawingml/2006/picture">
+                <pic:pic xmlns:pic="http://schemas.openxmlformats.org/drawingml/2006/picture">
+                  <pic:nvPicPr>
+                    <pic:cNvPr id="0" name="Picture 27"/>
+                    <pic:cNvPicPr>
+                      <a:picLocks noChangeAspect="1" noChangeArrowheads="1"/>
+                    </pic:cNvPicPr>
+                  </pic:nvPicPr>
+                  <pic:blipFill rotWithShape="1">
+                    <a:blip r:embed="rId21">
+                      <a:extLst>
+                        <a:ext uri="{28A0092B-C50C-407E-A947-70E740481C1C}">
+                          <a14:useLocalDpi xmlns:a14="http://schemas.microsoft.com/office/drawing/2010/main" val="0"/>
+                        </a:ext>
+                      </a:extLst>
+                    </a:blip>
+                    <a:srcRect b="1925"/>
+                    <a:stretch/>
+                  </pic:blipFill>
+                  <pic:spPr bwMode="auto">
+                    <a:xfrm>
+                      <a:off x="0" y="0"/>
+                      <a:ext cx="1349945" cy="4597843"/>
+                    </a:xfrm>
+                    <a:prstGeom prst="rect">
+                      <a:avLst/>
+                    </a:prstGeom>
+                    <a:noFill/>
+                    <a:ln>
+                      <a:noFill/>
+                    </a:ln>
+                    <a:extLst>
+                      <a:ext uri="{53640926-AAD7-44D8-BBD7-CCE9431645EC}">
+                        <a14:shadowObscured xmlns:a14="http://schemas.microsoft.com/office/drawing/2010/main"/>
+                      </a:ext>
+                    </a:extLst>
+                  </pic:spPr>
+                </pic:pic>
+              </a:graphicData>
+            </a:graphic>
+          </wp:inline>
+        </w:drawing>
+      </w:r>
     </w:p>
     <w:p>
       <w:pPr>
@@ -4963,7 +6013,7 @@
   <w:style w:type="paragraph" w:default="1" w:styleId="a">
     <w:name w:val="Normal"/>
     <w:qFormat/>
-    <w:rsid w:val="000F5DA2"/>
+    <w:rsid w:val="002C1C3B"/>
   </w:style>
   <w:style w:type="paragraph" w:styleId="1">
     <w:name w:val="heading 1"/>
@@ -4986,10 +6036,32 @@
       <w:szCs w:val="32"/>
     </w:rPr>
   </w:style>
+  <w:style w:type="paragraph" w:styleId="3">
+    <w:name w:val="heading 3"/>
+    <w:basedOn w:val="a"/>
+    <w:next w:val="a"/>
+    <w:link w:val="30"/>
+    <w:uiPriority w:val="9"/>
+    <w:semiHidden/>
+    <w:unhideWhenUsed/>
+    <w:qFormat/>
+    <w:rsid w:val="00A23093"/>
+    <w:pPr>
+      <w:keepNext/>
+      <w:keepLines/>
+      <w:spacing w:before="40" w:after="0"/>
+      <w:outlineLvl w:val="2"/>
+    </w:pPr>
+    <w:rPr>
+      <w:rFonts w:asciiTheme="majorHAnsi" w:eastAsiaTheme="majorEastAsia" w:hAnsiTheme="majorHAnsi" w:cstheme="majorBidi"/>
+      <w:color w:val="1F3763" w:themeColor="accent1" w:themeShade="7F"/>
+      <w:sz w:val="24"/>
+      <w:szCs w:val="24"/>
+    </w:rPr>
+  </w:style>
   <w:style w:type="character" w:default="1" w:styleId="a0">
     <w:name w:val="Default Paragraph Font"/>
     <w:uiPriority w:val="1"/>
-    <w:semiHidden/>
     <w:unhideWhenUsed/>
   </w:style>
   <w:style w:type="table" w:default="1" w:styleId="a1">
@@ -5259,6 +6331,20 @@
       <w:color w:val="44546A" w:themeColor="text2"/>
       <w:sz w:val="18"/>
       <w:szCs w:val="18"/>
+    </w:rPr>
+  </w:style>
+  <w:style w:type="character" w:customStyle="1" w:styleId="30">
+    <w:name w:val="Заголовок 3 Знак"/>
+    <w:basedOn w:val="a0"/>
+    <w:link w:val="3"/>
+    <w:uiPriority w:val="9"/>
+    <w:semiHidden/>
+    <w:rsid w:val="00A23093"/>
+    <w:rPr>
+      <w:rFonts w:asciiTheme="majorHAnsi" w:eastAsiaTheme="majorEastAsia" w:hAnsiTheme="majorHAnsi" w:cstheme="majorBidi"/>
+      <w:color w:val="1F3763" w:themeColor="accent1" w:themeShade="7F"/>
+      <w:sz w:val="24"/>
+      <w:szCs w:val="24"/>
     </w:rPr>
   </w:style>
 </w:styles>

</xml_diff>